<commit_message>
Finalized phase 1 resvision 1 submission
</commit_message>
<xml_diff>
--- a/Writing/P1S2/UDPV_RR_responses.docx
+++ b/Writing/P1S2/UDPV_RR_responses.docx
@@ -972,7 +972,16 @@
           <w:iCs/>
           <w:color w:val="000000"/>
         </w:rPr>
-        <w:t>02</w:t>
+        <w:t>0</w:t>
+      </w:r>
+      <w:r>
+        <w:rPr>
+          <w:rFonts w:eastAsia="Times New Roman"/>
+          <w:b/>
+          <w:iCs/>
+          <w:color w:val="000000"/>
+        </w:rPr>
+        <w:t>4</w:t>
       </w:r>
       <w:r>
         <w:rPr>
@@ -990,7 +999,16 @@
           <w:iCs/>
           <w:color w:val="000000"/>
         </w:rPr>
-        <w:t>04</w:t>
+        <w:t>0</w:t>
+      </w:r>
+      <w:r>
+        <w:rPr>
+          <w:rFonts w:eastAsia="Times New Roman"/>
+          <w:b/>
+          <w:iCs/>
+          <w:color w:val="000000"/>
+        </w:rPr>
+        <w:t>5</w:t>
       </w:r>
       <w:r>
         <w:rPr>
@@ -1044,7 +1062,16 @@
           <w:iCs/>
           <w:color w:val="000000"/>
         </w:rPr>
-        <w:t>27</w:t>
+        <w:t>2</w:t>
+      </w:r>
+      <w:r>
+        <w:rPr>
+          <w:rFonts w:eastAsia="Times New Roman"/>
+          <w:b/>
+          <w:iCs/>
+          <w:color w:val="000000"/>
+        </w:rPr>
+        <w:t>8</w:t>
       </w:r>
       <w:r>
         <w:rPr>
@@ -1062,7 +1089,16 @@
           <w:iCs/>
           <w:color w:val="000000"/>
         </w:rPr>
-        <w:t>41</w:t>
+        <w:t>4</w:t>
+      </w:r>
+      <w:r>
+        <w:rPr>
+          <w:rFonts w:eastAsia="Times New Roman"/>
+          <w:b/>
+          <w:iCs/>
+          <w:color w:val="000000"/>
+        </w:rPr>
+        <w:t>2</w:t>
       </w:r>
       <w:r>
         <w:rPr>
@@ -1252,7 +1288,7 @@
           <w:color w:val="000000"/>
           <w:shd w:val="clear" w:color="auto" w:fill="FFFFFF"/>
         </w:rPr>
-        <w:t>8</w:t>
+        <w:t>9</w:t>
       </w:r>
       <w:r>
         <w:rPr>
@@ -1272,7 +1308,7 @@
           <w:color w:val="000000"/>
           <w:shd w:val="clear" w:color="auto" w:fill="FFFFFF"/>
         </w:rPr>
-        <w:t>2</w:t>
+        <w:t>3</w:t>
       </w:r>
       <w:r>
         <w:rPr>
@@ -1910,7 +1946,15 @@
           <w:iCs/>
           <w:color w:val="000000"/>
         </w:rPr>
-        <w:t>16</w:t>
+        <w:t>1</w:t>
+      </w:r>
+      <w:r>
+        <w:rPr>
+          <w:b/>
+          <w:iCs/>
+          <w:color w:val="000000"/>
+        </w:rPr>
+        <w:t>7</w:t>
       </w:r>
       <w:r>
         <w:rPr>
@@ -1926,7 +1970,15 @@
           <w:iCs/>
           <w:color w:val="000000"/>
         </w:rPr>
-        <w:t>21</w:t>
+        <w:t>2</w:t>
+      </w:r>
+      <w:r>
+        <w:rPr>
+          <w:b/>
+          <w:iCs/>
+          <w:color w:val="000000"/>
+        </w:rPr>
+        <w:t>2</w:t>
       </w:r>
       <w:r>
         <w:rPr>
@@ -1982,7 +2034,15 @@
           <w:iCs/>
           <w:color w:val="000000"/>
         </w:rPr>
-        <w:t>32</w:t>
+        <w:t>3</w:t>
+      </w:r>
+      <w:r>
+        <w:rPr>
+          <w:b/>
+          <w:iCs/>
+          <w:color w:val="000000"/>
+        </w:rPr>
+        <w:t>3</w:t>
       </w:r>
       <w:r>
         <w:rPr>
@@ -1998,7 +2058,15 @@
           <w:iCs/>
           <w:color w:val="000000"/>
         </w:rPr>
-        <w:t>34</w:t>
+        <w:t>3</w:t>
+      </w:r>
+      <w:r>
+        <w:rPr>
+          <w:b/>
+          <w:iCs/>
+          <w:color w:val="000000"/>
+        </w:rPr>
+        <w:t>5</w:t>
       </w:r>
       <w:r>
         <w:rPr>
@@ -2038,7 +2106,31 @@
           <w:iCs/>
           <w:color w:val="000000"/>
         </w:rPr>
-        <w:t>491-492</w:t>
+        <w:t>49</w:t>
+      </w:r>
+      <w:r>
+        <w:rPr>
+          <w:b/>
+          <w:iCs/>
+          <w:color w:val="000000"/>
+        </w:rPr>
+        <w:t>2</w:t>
+      </w:r>
+      <w:r>
+        <w:rPr>
+          <w:b/>
+          <w:iCs/>
+          <w:color w:val="000000"/>
+        </w:rPr>
+        <w:t>-49</w:t>
+      </w:r>
+      <w:r>
+        <w:rPr>
+          <w:b/>
+          <w:iCs/>
+          <w:color w:val="000000"/>
+        </w:rPr>
+        <w:t>3</w:t>
       </w:r>
       <w:r>
         <w:rPr>
@@ -2497,7 +2589,14 @@
           <w:b/>
           <w:iCs/>
         </w:rPr>
-        <w:t>51</w:t>
+        <w:t>5</w:t>
+      </w:r>
+      <w:r>
+        <w:rPr>
+          <w:b/>
+          <w:iCs/>
+        </w:rPr>
+        <w:t>2</w:t>
       </w:r>
       <w:r>
         <w:rPr>
@@ -2511,7 +2610,14 @@
           <w:b/>
           <w:iCs/>
         </w:rPr>
-        <w:t>54</w:t>
+        <w:t>5</w:t>
+      </w:r>
+      <w:r>
+        <w:rPr>
+          <w:b/>
+          <w:iCs/>
+        </w:rPr>
+        <w:t>5</w:t>
       </w:r>
       <w:r>
         <w:rPr>
@@ -2742,7 +2848,7 @@
           <w:b/>
           <w:iCs/>
         </w:rPr>
-        <w:t>2</w:t>
+        <w:t>3</w:t>
       </w:r>
       <w:r>
         <w:rPr>
@@ -2756,175 +2862,189 @@
           <w:b/>
           <w:iCs/>
         </w:rPr>
+        <w:t>8</w:t>
+      </w:r>
+      <w:r>
+        <w:rPr>
+          <w:b/>
+          <w:iCs/>
+        </w:rPr>
+        <w:t>)</w:t>
+      </w:r>
+      <w:r>
+        <w:rPr>
+          <w:b/>
+          <w:iCs/>
+        </w:rPr>
+        <w:t xml:space="preserve">. </w:t>
+      </w:r>
+      <w:r>
+        <w:rPr>
+          <w:b/>
+          <w:iCs/>
+        </w:rPr>
+        <w:t>Based on the reviewer’s suggestions, w</w:t>
+      </w:r>
+      <w:r>
+        <w:rPr>
+          <w:b/>
+          <w:iCs/>
+        </w:rPr>
+        <w:t xml:space="preserve">e now plan to </w:t>
+      </w:r>
+      <w:r>
+        <w:rPr>
+          <w:b/>
+          <w:iCs/>
+        </w:rPr>
+        <w:t xml:space="preserve">provide </w:t>
+      </w:r>
+      <w:r>
+        <w:rPr>
+          <w:b/>
+          <w:iCs/>
+        </w:rPr>
+        <w:t>this analysis</w:t>
+      </w:r>
+      <w:r>
+        <w:rPr>
+          <w:b/>
+          <w:iCs/>
+        </w:rPr>
+        <w:t xml:space="preserve"> and a related figure, </w:t>
+      </w:r>
+      <w:r>
+        <w:rPr>
+          <w:b/>
+          <w:iCs/>
+        </w:rPr>
+        <w:t>so</w:t>
+      </w:r>
+      <w:r>
+        <w:rPr>
+          <w:b/>
+          <w:iCs/>
+        </w:rPr>
+        <w:t xml:space="preserve"> that</w:t>
+      </w:r>
+      <w:r>
+        <w:rPr>
+          <w:b/>
+          <w:iCs/>
+        </w:rPr>
+        <w:t xml:space="preserve"> the reader can gain </w:t>
+      </w:r>
+      <w:r>
+        <w:rPr>
+          <w:b/>
+          <w:iCs/>
+        </w:rPr>
+        <w:t xml:space="preserve">a greater </w:t>
+      </w:r>
+      <w:r>
+        <w:rPr>
+          <w:b/>
+          <w:iCs/>
+        </w:rPr>
+        <w:t>intuition</w:t>
+      </w:r>
+      <w:r>
+        <w:rPr>
+          <w:b/>
+          <w:iCs/>
+        </w:rPr>
+        <w:t xml:space="preserve"> regarding </w:t>
+      </w:r>
+      <w:r>
+        <w:rPr>
+          <w:b/>
+          <w:iCs/>
+        </w:rPr>
+        <w:t xml:space="preserve">the use-dependent learning task. </w:t>
+      </w:r>
+      <w:r>
+        <w:rPr>
+          <w:b/>
+          <w:iCs/>
+        </w:rPr>
+        <w:t xml:space="preserve">Although we are unable to </w:t>
+      </w:r>
+      <w:r>
+        <w:rPr>
+          <w:b/>
+          <w:iCs/>
+        </w:rPr>
+        <w:t>perform</w:t>
+      </w:r>
+      <w:r>
+        <w:rPr>
+          <w:b/>
+          <w:iCs/>
+        </w:rPr>
+        <w:t xml:space="preserve"> this analysis for the pilot data because of the marker set we used, w</w:t>
+      </w:r>
+      <w:r>
+        <w:rPr>
+          <w:b/>
+          <w:iCs/>
+        </w:rPr>
+        <w:t xml:space="preserve">e will add markers for the </w:t>
+      </w:r>
+      <w:r>
+        <w:rPr>
+          <w:b/>
+          <w:iCs/>
+        </w:rPr>
+        <w:t xml:space="preserve">bilateral greater trochanter </w:t>
+      </w:r>
+      <w:r>
+        <w:rPr>
+          <w:b/>
+          <w:iCs/>
+        </w:rPr>
+        <w:t xml:space="preserve">and the </w:t>
+      </w:r>
+      <w:r>
+        <w:rPr>
+          <w:b/>
+          <w:iCs/>
+        </w:rPr>
+        <w:t xml:space="preserve">bilateral lateral knees </w:t>
+      </w:r>
+      <w:r>
+        <w:rPr>
+          <w:b/>
+          <w:iCs/>
+        </w:rPr>
+        <w:t xml:space="preserve">(lines </w:t>
+      </w:r>
+      <w:r>
+        <w:rPr>
+          <w:b/>
+          <w:iCs/>
+        </w:rPr>
+        <w:t>13</w:t>
+      </w:r>
+      <w:r>
+        <w:rPr>
+          <w:b/>
+          <w:iCs/>
+        </w:rPr>
+        <w:t>6</w:t>
+      </w:r>
+      <w:r>
+        <w:rPr>
+          <w:b/>
+          <w:iCs/>
+        </w:rPr>
+        <w:t>-13</w:t>
+      </w:r>
+      <w:r>
+        <w:rPr>
+          <w:b/>
+          <w:iCs/>
+        </w:rPr>
         <w:t>7</w:t>
-      </w:r>
-      <w:r>
-        <w:rPr>
-          <w:b/>
-          <w:iCs/>
-        </w:rPr>
-        <w:t>)</w:t>
-      </w:r>
-      <w:r>
-        <w:rPr>
-          <w:b/>
-          <w:iCs/>
-        </w:rPr>
-        <w:t xml:space="preserve">. </w:t>
-      </w:r>
-      <w:r>
-        <w:rPr>
-          <w:b/>
-          <w:iCs/>
-        </w:rPr>
-        <w:t>Based on the reviewer’s suggestions, w</w:t>
-      </w:r>
-      <w:r>
-        <w:rPr>
-          <w:b/>
-          <w:iCs/>
-        </w:rPr>
-        <w:t xml:space="preserve">e now plan to </w:t>
-      </w:r>
-      <w:r>
-        <w:rPr>
-          <w:b/>
-          <w:iCs/>
-        </w:rPr>
-        <w:t xml:space="preserve">provide </w:t>
-      </w:r>
-      <w:r>
-        <w:rPr>
-          <w:b/>
-          <w:iCs/>
-        </w:rPr>
-        <w:t>this analysis</w:t>
-      </w:r>
-      <w:r>
-        <w:rPr>
-          <w:b/>
-          <w:iCs/>
-        </w:rPr>
-        <w:t xml:space="preserve"> and a related figure, </w:t>
-      </w:r>
-      <w:r>
-        <w:rPr>
-          <w:b/>
-          <w:iCs/>
-        </w:rPr>
-        <w:t>so</w:t>
-      </w:r>
-      <w:r>
-        <w:rPr>
-          <w:b/>
-          <w:iCs/>
-        </w:rPr>
-        <w:t xml:space="preserve"> that</w:t>
-      </w:r>
-      <w:r>
-        <w:rPr>
-          <w:b/>
-          <w:iCs/>
-        </w:rPr>
-        <w:t xml:space="preserve"> the reader can gain </w:t>
-      </w:r>
-      <w:r>
-        <w:rPr>
-          <w:b/>
-          <w:iCs/>
-        </w:rPr>
-        <w:t xml:space="preserve">a greater </w:t>
-      </w:r>
-      <w:r>
-        <w:rPr>
-          <w:b/>
-          <w:iCs/>
-        </w:rPr>
-        <w:t>intuition</w:t>
-      </w:r>
-      <w:r>
-        <w:rPr>
-          <w:b/>
-          <w:iCs/>
-        </w:rPr>
-        <w:t xml:space="preserve"> regarding </w:t>
-      </w:r>
-      <w:r>
-        <w:rPr>
-          <w:b/>
-          <w:iCs/>
-        </w:rPr>
-        <w:t xml:space="preserve">the use-dependent learning task. </w:t>
-      </w:r>
-      <w:r>
-        <w:rPr>
-          <w:b/>
-          <w:iCs/>
-        </w:rPr>
-        <w:t xml:space="preserve">Although we are unable to </w:t>
-      </w:r>
-      <w:r>
-        <w:rPr>
-          <w:b/>
-          <w:iCs/>
-        </w:rPr>
-        <w:t>perform</w:t>
-      </w:r>
-      <w:r>
-        <w:rPr>
-          <w:b/>
-          <w:iCs/>
-        </w:rPr>
-        <w:t xml:space="preserve"> this analysis for the pilot data because of the marker set we used, w</w:t>
-      </w:r>
-      <w:r>
-        <w:rPr>
-          <w:b/>
-          <w:iCs/>
-        </w:rPr>
-        <w:t xml:space="preserve">e will add markers for the </w:t>
-      </w:r>
-      <w:r>
-        <w:rPr>
-          <w:b/>
-          <w:iCs/>
-        </w:rPr>
-        <w:t xml:space="preserve">bilateral greater trochanter </w:t>
-      </w:r>
-      <w:r>
-        <w:rPr>
-          <w:b/>
-          <w:iCs/>
-        </w:rPr>
-        <w:t xml:space="preserve">and the </w:t>
-      </w:r>
-      <w:r>
-        <w:rPr>
-          <w:b/>
-          <w:iCs/>
-        </w:rPr>
-        <w:t xml:space="preserve">bilateral lateral knees </w:t>
-      </w:r>
-      <w:r>
-        <w:rPr>
-          <w:b/>
-          <w:iCs/>
-        </w:rPr>
-        <w:t xml:space="preserve">(lines </w:t>
-      </w:r>
-      <w:r>
-        <w:rPr>
-          <w:b/>
-          <w:iCs/>
-        </w:rPr>
-        <w:t>13</w:t>
-      </w:r>
-      <w:r>
-        <w:rPr>
-          <w:b/>
-          <w:iCs/>
-        </w:rPr>
-        <w:t>5-136</w:t>
       </w:r>
       <w:r>
         <w:rPr>
@@ -3035,7 +3155,15 @@
           <w:iCs/>
           <w:color w:val="000000"/>
         </w:rPr>
-        <w:t>60</w:t>
+        <w:t>6</w:t>
+      </w:r>
+      <w:r>
+        <w:rPr>
+          <w:b/>
+          <w:iCs/>
+          <w:color w:val="000000"/>
+        </w:rPr>
+        <w:t>1</w:t>
       </w:r>
       <w:r>
         <w:rPr>
@@ -3190,7 +3318,7 @@
           <w:iCs/>
           <w:color w:val="000000"/>
         </w:rPr>
-        <w:t>5</w:t>
+        <w:t>6</w:t>
       </w:r>
       <w:r>
         <w:rPr>
@@ -3206,7 +3334,7 @@
           <w:iCs/>
           <w:color w:val="000000"/>
         </w:rPr>
-        <w:t>6</w:t>
+        <w:t>7</w:t>
       </w:r>
       <w:r>
         <w:rPr>
@@ -3422,7 +3550,7 @@
           <w:iCs/>
           <w:color w:val="000000"/>
         </w:rPr>
-        <w:t>19</w:t>
+        <w:t>20</w:t>
       </w:r>
       <w:r>
         <w:rPr>
@@ -3802,7 +3930,15 @@
           <w:iCs/>
           <w:color w:val="000000"/>
         </w:rPr>
-        <w:t>34</w:t>
+        <w:t>3</w:t>
+      </w:r>
+      <w:r>
+        <w:rPr>
+          <w:b/>
+          <w:iCs/>
+          <w:color w:val="000000"/>
+        </w:rPr>
+        <w:t>5</w:t>
       </w:r>
       <w:r>
         <w:rPr>
@@ -3818,7 +3954,15 @@
           <w:iCs/>
           <w:color w:val="000000"/>
         </w:rPr>
-        <w:t>36</w:t>
+        <w:t>3</w:t>
+      </w:r>
+      <w:r>
+        <w:rPr>
+          <w:b/>
+          <w:iCs/>
+          <w:color w:val="000000"/>
+        </w:rPr>
+        <w:t>7</w:t>
       </w:r>
       <w:r>
         <w:rPr>
@@ -4123,7 +4267,15 @@
           <w:iCs/>
           <w:color w:val="000000"/>
         </w:rPr>
-        <w:t>37</w:t>
+        <w:t>3</w:t>
+      </w:r>
+      <w:r>
+        <w:rPr>
+          <w:b/>
+          <w:iCs/>
+          <w:color w:val="000000"/>
+        </w:rPr>
+        <w:t>8</w:t>
       </w:r>
       <w:r>
         <w:rPr>
@@ -4139,7 +4291,15 @@
           <w:iCs/>
           <w:color w:val="000000"/>
         </w:rPr>
-        <w:t>40</w:t>
+        <w:t>4</w:t>
+      </w:r>
+      <w:r>
+        <w:rPr>
+          <w:b/>
+          <w:iCs/>
+          <w:color w:val="000000"/>
+        </w:rPr>
+        <w:t>1</w:t>
       </w:r>
       <w:r>
         <w:rPr>
@@ -4437,7 +4597,14 @@
           <w:b/>
           <w:iCs/>
         </w:rPr>
-        <w:t>36</w:t>
+        <w:t>3</w:t>
+      </w:r>
+      <w:r>
+        <w:rPr>
+          <w:b/>
+          <w:iCs/>
+        </w:rPr>
+        <w:t>7</w:t>
       </w:r>
       <w:r>
         <w:rPr>
@@ -4451,7 +4618,14 @@
           <w:b/>
           <w:iCs/>
         </w:rPr>
-        <w:t>37</w:t>
+        <w:t>3</w:t>
+      </w:r>
+      <w:r>
+        <w:rPr>
+          <w:b/>
+          <w:iCs/>
+        </w:rPr>
+        <w:t>8</w:t>
       </w:r>
       <w:r>
         <w:rPr>
@@ -4636,7 +4810,7 @@
           <w:iCs/>
           <w:color w:val="000000"/>
         </w:rPr>
-        <w:t>6</w:t>
+        <w:t>7</w:t>
       </w:r>
       <w:r>
         <w:rPr>
@@ -4660,7 +4834,7 @@
           <w:iCs/>
           <w:color w:val="000000"/>
         </w:rPr>
-        <w:t>8</w:t>
+        <w:t>9</w:t>
       </w:r>
       <w:r>
         <w:rPr>
@@ -4914,7 +5088,7 @@
           <w:iCs/>
           <w:color w:val="000000"/>
         </w:rPr>
-        <w:t>6</w:t>
+        <w:t>7</w:t>
       </w:r>
       <w:r>
         <w:rPr>
@@ -4938,7 +5112,7 @@
           <w:iCs/>
           <w:color w:val="000000"/>
         </w:rPr>
-        <w:t>8</w:t>
+        <w:t>9</w:t>
       </w:r>
       <w:r>
         <w:rPr>
@@ -5144,7 +5318,7 @@
           <w:b/>
           <w:iCs/>
         </w:rPr>
-        <w:t>1</w:t>
+        <w:t>2</w:t>
       </w:r>
       <w:r>
         <w:rPr>
@@ -5165,7 +5339,7 @@
           <w:b/>
           <w:iCs/>
         </w:rPr>
-        <w:t>2</w:t>
+        <w:t>3</w:t>
       </w:r>
       <w:r>
         <w:rPr>
@@ -5602,6 +5776,13 @@
           <w:b/>
           <w:iCs/>
         </w:rPr>
+        <w:t>5-</w:t>
+      </w:r>
+      <w:r>
+        <w:rPr>
+          <w:b/>
+          <w:iCs/>
+        </w:rPr>
         <w:t>4</w:t>
       </w:r>
       <w:r>
@@ -5609,13 +5790,6 @@
           <w:b/>
           <w:iCs/>
         </w:rPr>
-        <w:t>-4</w:t>
-      </w:r>
-      <w:r>
-        <w:rPr>
-          <w:b/>
-          <w:iCs/>
-        </w:rPr>
         <w:t>7</w:t>
       </w:r>
       <w:r>
@@ -5623,7 +5797,7 @@
           <w:b/>
           <w:iCs/>
         </w:rPr>
-        <w:t>6</w:t>
+        <w:t>7</w:t>
       </w:r>
       <w:r>
         <w:rPr>
@@ -5796,7 +5970,7 @@
           <w:b/>
           <w:iCs/>
         </w:rPr>
-        <w:t>7</w:t>
+        <w:t>8</w:t>
       </w:r>
       <w:r>
         <w:rPr>
@@ -5810,7 +5984,14 @@
           <w:b/>
           <w:iCs/>
         </w:rPr>
-        <w:t>61</w:t>
+        <w:t>6</w:t>
+      </w:r>
+      <w:r>
+        <w:rPr>
+          <w:b/>
+          <w:iCs/>
+        </w:rPr>
+        <w:t>2</w:t>
       </w:r>
       <w:r>
         <w:rPr>
@@ -6503,7 +6684,7 @@
           <w:b/>
           <w:iCs/>
         </w:rPr>
-        <w:t>6</w:t>
+        <w:t>7</w:t>
       </w:r>
       <w:r>
         <w:rPr>
@@ -6625,7 +6806,14 @@
           <w:b/>
           <w:iCs/>
         </w:rPr>
-        <w:t>72</w:t>
+        <w:t>7</w:t>
+      </w:r>
+      <w:r>
+        <w:rPr>
+          <w:b/>
+          <w:iCs/>
+        </w:rPr>
+        <w:t>3</w:t>
       </w:r>
       <w:r>
         <w:rPr>
@@ -6639,7 +6827,14 @@
           <w:b/>
           <w:iCs/>
         </w:rPr>
-        <w:t>74</w:t>
+        <w:t>7</w:t>
+      </w:r>
+      <w:r>
+        <w:rPr>
+          <w:b/>
+          <w:iCs/>
+        </w:rPr>
+        <w:t>5</w:t>
       </w:r>
       <w:r>
         <w:rPr>
@@ -6755,7 +6950,14 @@
           <w:b/>
           <w:bCs/>
         </w:rPr>
-        <w:t>82</w:t>
+        <w:t>8</w:t>
+      </w:r>
+      <w:r>
+        <w:rPr>
+          <w:b/>
+          <w:bCs/>
+        </w:rPr>
+        <w:t>3</w:t>
       </w:r>
       <w:r>
         <w:rPr>
@@ -6955,7 +7157,7 @@
           <w:b/>
           <w:iCs/>
         </w:rPr>
-        <w:t>6</w:t>
+        <w:t>7</w:t>
       </w:r>
       <w:r>
         <w:rPr>
@@ -6969,14 +7171,7 @@
           <w:b/>
           <w:iCs/>
         </w:rPr>
-        <w:t>8</w:t>
-      </w:r>
-      <w:r>
-        <w:rPr>
-          <w:b/>
-          <w:iCs/>
-        </w:rPr>
-        <w:t>9</w:t>
+        <w:t>90</w:t>
       </w:r>
       <w:r>
         <w:rPr>
@@ -7376,7 +7571,15 @@
           <w:iCs/>
           <w:color w:val="000000"/>
         </w:rPr>
-        <w:t>91</w:t>
+        <w:t>9</w:t>
+      </w:r>
+      <w:r>
+        <w:rPr>
+          <w:b/>
+          <w:iCs/>
+          <w:color w:val="000000"/>
+        </w:rPr>
+        <w:t>2</w:t>
       </w:r>
       <w:r>
         <w:rPr>
@@ -7400,7 +7603,7 @@
           <w:iCs/>
           <w:color w:val="000000"/>
         </w:rPr>
-        <w:t>5</w:t>
+        <w:t>6</w:t>
       </w:r>
       <w:r>
         <w:rPr>
@@ -8013,7 +8216,7 @@
           <w:bCs/>
           <w:shd w:val="clear" w:color="auto" w:fill="FFFFFF"/>
         </w:rPr>
-        <w:t>7</w:t>
+        <w:t>8</w:t>
       </w:r>
       <w:r>
         <w:rPr>
@@ -8037,7 +8240,7 @@
           <w:bCs/>
           <w:shd w:val="clear" w:color="auto" w:fill="FFFFFF"/>
         </w:rPr>
-        <w:t>0</w:t>
+        <w:t>1</w:t>
       </w:r>
       <w:r>
         <w:rPr>
@@ -8101,7 +8304,7 @@
           <w:bCs/>
           <w:shd w:val="clear" w:color="auto" w:fill="FFFFFF"/>
         </w:rPr>
-        <w:t>2</w:t>
+        <w:t>3</w:t>
       </w:r>
       <w:r>
         <w:rPr>
@@ -8117,7 +8320,7 @@
           <w:bCs/>
           <w:shd w:val="clear" w:color="auto" w:fill="FFFFFF"/>
         </w:rPr>
-        <w:t>3</w:t>
+        <w:t>4</w:t>
       </w:r>
       <w:r>
         <w:rPr>
@@ -8329,13 +8532,20 @@
           <w:b/>
           <w:bCs/>
         </w:rPr>
-        <w:t>80</w:t>
+        <w:t>8</w:t>
       </w:r>
       <w:r>
         <w:rPr>
           <w:b/>
           <w:bCs/>
         </w:rPr>
+        <w:t>1</w:t>
+      </w:r>
+      <w:r>
+        <w:rPr>
+          <w:b/>
+          <w:bCs/>
+        </w:rPr>
         <w:t>-1</w:t>
       </w:r>
       <w:r>
@@ -8350,7 +8560,7 @@
           <w:b/>
           <w:bCs/>
         </w:rPr>
-        <w:t>2</w:t>
+        <w:t>3</w:t>
       </w:r>
       <w:r>
         <w:rPr>
@@ -8620,6 +8830,83 @@
           <w:b/>
           <w:bCs/>
         </w:rPr>
+        <w:t>8</w:t>
+      </w:r>
+      <w:r>
+        <w:rPr>
+          <w:b/>
+          <w:bCs/>
+        </w:rPr>
+        <w:t>-</w:t>
+      </w:r>
+      <w:r>
+        <w:rPr>
+          <w:b/>
+          <w:bCs/>
+        </w:rPr>
+        <w:t>3</w:t>
+      </w:r>
+      <w:r>
+        <w:rPr>
+          <w:b/>
+          <w:bCs/>
+        </w:rPr>
+        <w:t>60</w:t>
+      </w:r>
+      <w:r>
+        <w:rPr>
+          <w:b/>
+          <w:bCs/>
+        </w:rPr>
+        <w:t>)</w:t>
+      </w:r>
+      <w:r>
+        <w:rPr>
+          <w:b/>
+          <w:bCs/>
+        </w:rPr>
+        <w:t>,</w:t>
+      </w:r>
+      <w:r>
+        <w:rPr>
+          <w:b/>
+          <w:bCs/>
+        </w:rPr>
+        <w:t xml:space="preserve"> and that</w:t>
+      </w:r>
+      <w:r>
+        <w:rPr>
+          <w:b/>
+          <w:bCs/>
+        </w:rPr>
+        <w:t xml:space="preserve"> we plan on correcting for multiple comparisons (line</w:t>
+      </w:r>
+      <w:r>
+        <w:rPr>
+          <w:b/>
+          <w:bCs/>
+        </w:rPr>
+        <w:t>s</w:t>
+      </w:r>
+      <w:r>
+        <w:rPr>
+          <w:b/>
+          <w:bCs/>
+        </w:rPr>
+        <w:t xml:space="preserve"> </w:t>
+      </w:r>
+      <w:r>
+        <w:rPr>
+          <w:b/>
+          <w:bCs/>
+        </w:rPr>
+        <w:t>3</w:t>
+      </w:r>
+      <w:r>
+        <w:rPr>
+          <w:b/>
+          <w:bCs/>
+        </w:rPr>
         <w:t>7</w:t>
       </w:r>
       <w:r>
@@ -8627,91 +8914,28 @@
           <w:b/>
           <w:bCs/>
         </w:rPr>
-        <w:t>-</w:t>
+        <w:t>6</w:t>
       </w:r>
       <w:r>
         <w:rPr>
           <w:b/>
           <w:bCs/>
         </w:rPr>
-        <w:t>3</w:t>
+        <w:t>-3</w:t>
       </w:r>
       <w:r>
         <w:rPr>
           <w:b/>
           <w:bCs/>
         </w:rPr>
-        <w:t>59</w:t>
+        <w:t>7</w:t>
       </w:r>
       <w:r>
         <w:rPr>
           <w:b/>
           <w:bCs/>
         </w:rPr>
-        <w:t>)</w:t>
-      </w:r>
-      <w:r>
-        <w:rPr>
-          <w:b/>
-          <w:bCs/>
-        </w:rPr>
-        <w:t>,</w:t>
-      </w:r>
-      <w:r>
-        <w:rPr>
-          <w:b/>
-          <w:bCs/>
-        </w:rPr>
-        <w:t xml:space="preserve"> and that</w:t>
-      </w:r>
-      <w:r>
-        <w:rPr>
-          <w:b/>
-          <w:bCs/>
-        </w:rPr>
-        <w:t xml:space="preserve"> we plan on correcting for multiple comparisons (line</w:t>
-      </w:r>
-      <w:r>
-        <w:rPr>
-          <w:b/>
-          <w:bCs/>
-        </w:rPr>
-        <w:t>s</w:t>
-      </w:r>
-      <w:r>
-        <w:rPr>
-          <w:b/>
-          <w:bCs/>
-        </w:rPr>
-        <w:t xml:space="preserve"> </w:t>
-      </w:r>
-      <w:r>
-        <w:rPr>
-          <w:b/>
-          <w:bCs/>
-        </w:rPr>
-        <w:t>3</w:t>
-      </w:r>
-      <w:r>
-        <w:rPr>
-          <w:b/>
-          <w:bCs/>
-        </w:rPr>
-        <w:t>75</w:t>
-      </w:r>
-      <w:r>
-        <w:rPr>
-          <w:b/>
-          <w:bCs/>
-        </w:rPr>
-        <w:t>-3</w:t>
-      </w:r>
-      <w:r>
-        <w:rPr>
-          <w:b/>
-          <w:bCs/>
-        </w:rPr>
-        <w:t>76</w:t>
+        <w:t>7</w:t>
       </w:r>
       <w:r>
         <w:rPr>
@@ -8846,7 +9070,7 @@
           <w:b/>
           <w:iCs/>
         </w:rPr>
-        <w:t>0</w:t>
+        <w:t>1</w:t>
       </w:r>
       <w:r>
         <w:rPr>
@@ -8867,7 +9091,7 @@
           <w:b/>
           <w:iCs/>
         </w:rPr>
-        <w:t>3</w:t>
+        <w:t>4</w:t>
       </w:r>
       <w:r>
         <w:rPr>
@@ -9816,7 +10040,7 @@
           <w:b/>
           <w:iCs/>
         </w:rPr>
-        <w:t>7</w:t>
+        <w:t>8</w:t>
       </w:r>
       <w:r>
         <w:rPr>
@@ -9837,7 +10061,7 @@
           <w:b/>
           <w:iCs/>
         </w:rPr>
-        <w:t>4</w:t>
+        <w:t>5</w:t>
       </w:r>
       <w:r>
         <w:rPr>
@@ -9940,7 +10164,7 @@
           <w:b/>
           <w:iCs/>
         </w:rPr>
-        <w:t>6</w:t>
+        <w:t>7</w:t>
       </w:r>
       <w:r>
         <w:rPr>
@@ -9975,7 +10199,7 @@
           <w:b/>
           <w:iCs/>
         </w:rPr>
-        <w:t>0</w:t>
+        <w:t>1</w:t>
       </w:r>
       <w:r>
         <w:rPr>
@@ -9989,7 +10213,7 @@
           <w:b/>
           <w:iCs/>
         </w:rPr>
-        <w:t>1</w:t>
+        <w:t>2</w:t>
       </w:r>
       <w:r>
         <w:rPr>
@@ -10197,77 +10421,77 @@
           <w:b/>
           <w:iCs/>
         </w:rPr>
+        <w:t>3</w:t>
+      </w:r>
+      <w:r>
+        <w:rPr>
+          <w:b/>
+          <w:iCs/>
+        </w:rPr>
+        <w:t>-</w:t>
+      </w:r>
+      <w:r>
+        <w:rPr>
+          <w:b/>
+          <w:iCs/>
+        </w:rPr>
+        <w:t>43</w:t>
+      </w:r>
+      <w:r>
+        <w:rPr>
+          <w:b/>
+          <w:iCs/>
+        </w:rPr>
+        <w:t>5</w:t>
+      </w:r>
+      <w:r>
+        <w:rPr>
+          <w:b/>
+          <w:iCs/>
+        </w:rPr>
+        <w:t xml:space="preserve"> &amp;</w:t>
+      </w:r>
+      <w:r>
+        <w:rPr>
+          <w:b/>
+          <w:iCs/>
+        </w:rPr>
+        <w:t xml:space="preserve"> 4</w:t>
+      </w:r>
+      <w:r>
+        <w:rPr>
+          <w:b/>
+          <w:iCs/>
+        </w:rPr>
+        <w:t>5</w:t>
+      </w:r>
+      <w:r>
+        <w:rPr>
+          <w:b/>
+          <w:iCs/>
+        </w:rPr>
+        <w:t>1</w:t>
+      </w:r>
+      <w:r>
+        <w:rPr>
+          <w:b/>
+          <w:iCs/>
+        </w:rPr>
+        <w:t>-4</w:t>
+      </w:r>
+      <w:r>
+        <w:rPr>
+          <w:b/>
+          <w:iCs/>
+        </w:rPr>
+        <w:t>5</w:t>
+      </w:r>
+      <w:r>
+        <w:rPr>
+          <w:b/>
+          <w:iCs/>
+        </w:rPr>
         <w:t>2</w:t>
-      </w:r>
-      <w:r>
-        <w:rPr>
-          <w:b/>
-          <w:iCs/>
-        </w:rPr>
-        <w:t>-</w:t>
-      </w:r>
-      <w:r>
-        <w:rPr>
-          <w:b/>
-          <w:iCs/>
-        </w:rPr>
-        <w:t>43</w:t>
-      </w:r>
-      <w:r>
-        <w:rPr>
-          <w:b/>
-          <w:iCs/>
-        </w:rPr>
-        <w:t>4</w:t>
-      </w:r>
-      <w:r>
-        <w:rPr>
-          <w:b/>
-          <w:iCs/>
-        </w:rPr>
-        <w:t xml:space="preserve"> &amp;</w:t>
-      </w:r>
-      <w:r>
-        <w:rPr>
-          <w:b/>
-          <w:iCs/>
-        </w:rPr>
-        <w:t xml:space="preserve"> 4</w:t>
-      </w:r>
-      <w:r>
-        <w:rPr>
-          <w:b/>
-          <w:iCs/>
-        </w:rPr>
-        <w:t>5</w:t>
-      </w:r>
-      <w:r>
-        <w:rPr>
-          <w:b/>
-          <w:iCs/>
-        </w:rPr>
-        <w:t>0</w:t>
-      </w:r>
-      <w:r>
-        <w:rPr>
-          <w:b/>
-          <w:iCs/>
-        </w:rPr>
-        <w:t>-4</w:t>
-      </w:r>
-      <w:r>
-        <w:rPr>
-          <w:b/>
-          <w:iCs/>
-        </w:rPr>
-        <w:t>5</w:t>
-      </w:r>
-      <w:r>
-        <w:rPr>
-          <w:b/>
-          <w:iCs/>
-        </w:rPr>
-        <w:t>1</w:t>
       </w:r>
       <w:r>
         <w:rPr>
@@ -10491,6 +10715,48 @@
           <w:b/>
           <w:iCs/>
         </w:rPr>
+        <w:t>3</w:t>
+      </w:r>
+      <w:r>
+        <w:rPr>
+          <w:b/>
+          <w:iCs/>
+        </w:rPr>
+        <w:t>-43</w:t>
+      </w:r>
+      <w:r>
+        <w:rPr>
+          <w:b/>
+          <w:iCs/>
+        </w:rPr>
+        <w:t>5</w:t>
+      </w:r>
+      <w:r>
+        <w:rPr>
+          <w:b/>
+          <w:iCs/>
+        </w:rPr>
+        <w:t xml:space="preserve"> &amp; </w:t>
+      </w:r>
+      <w:r>
+        <w:rPr>
+          <w:b/>
+          <w:iCs/>
+        </w:rPr>
+        <w:t>4</w:t>
+      </w:r>
+      <w:r>
+        <w:rPr>
+          <w:b/>
+          <w:iCs/>
+        </w:rPr>
+        <w:t>5</w:t>
+      </w:r>
+      <w:r>
+        <w:rPr>
+          <w:b/>
+          <w:iCs/>
+        </w:rPr>
         <w:t>2</w:t>
       </w:r>
       <w:r>
@@ -10498,28 +10764,7 @@
           <w:b/>
           <w:iCs/>
         </w:rPr>
-        <w:t>-43</w:t>
-      </w:r>
-      <w:r>
-        <w:rPr>
-          <w:b/>
-          <w:iCs/>
-        </w:rPr>
-        <w:t>4</w:t>
-      </w:r>
-      <w:r>
-        <w:rPr>
-          <w:b/>
-          <w:iCs/>
-        </w:rPr>
-        <w:t xml:space="preserve"> &amp; </w:t>
-      </w:r>
-      <w:r>
-        <w:rPr>
-          <w:b/>
-          <w:iCs/>
-        </w:rPr>
-        <w:t>4</w:t>
+        <w:t>-45</w:t>
       </w:r>
       <w:r>
         <w:rPr>
@@ -10527,27 +10772,6 @@
           <w:iCs/>
         </w:rPr>
         <w:t>5</w:t>
-      </w:r>
-      <w:r>
-        <w:rPr>
-          <w:b/>
-          <w:iCs/>
-        </w:rPr>
-        <w:t>1</w:t>
-      </w:r>
-      <w:r>
-        <w:rPr>
-          <w:b/>
-          <w:iCs/>
-        </w:rPr>
-        <w:t>-45</w:t>
-      </w:r>
-      <w:r>
-        <w:rPr>
-          <w:b/>
-          <w:iCs/>
-        </w:rPr>
-        <w:t>4</w:t>
       </w:r>
       <w:r>
         <w:rPr>
@@ -10958,7 +11182,7 @@
           <w:b/>
           <w:iCs/>
         </w:rPr>
-        <w:t>0</w:t>
+        <w:t>1</w:t>
       </w:r>
       <w:r>
         <w:rPr>
@@ -10979,7 +11203,7 @@
           <w:b/>
           <w:iCs/>
         </w:rPr>
-        <w:t>3</w:t>
+        <w:t>4</w:t>
       </w:r>
       <w:r>
         <w:rPr>
@@ -11179,6 +11403,55 @@
           <w:b/>
           <w:iCs/>
         </w:rPr>
+        <w:t>3</w:t>
+      </w:r>
+      <w:r>
+        <w:rPr>
+          <w:b/>
+          <w:iCs/>
+        </w:rPr>
+        <w:t>-50</w:t>
+      </w:r>
+      <w:r>
+        <w:rPr>
+          <w:b/>
+          <w:iCs/>
+        </w:rPr>
+        <w:t>5</w:t>
+      </w:r>
+      <w:r>
+        <w:rPr>
+          <w:b/>
+          <w:iCs/>
+        </w:rPr>
+        <w:t xml:space="preserve">) and in the </w:t>
+      </w:r>
+      <w:r>
+        <w:rPr>
+          <w:b/>
+          <w:iCs/>
+        </w:rPr>
+        <w:t>f</w:t>
+      </w:r>
+      <w:r>
+        <w:rPr>
+          <w:b/>
+          <w:iCs/>
+        </w:rPr>
+        <w:t>igure</w:t>
+      </w:r>
+      <w:r>
+        <w:rPr>
+          <w:b/>
+          <w:iCs/>
+        </w:rPr>
+        <w:t xml:space="preserve"> legend (lines 6</w:t>
+      </w:r>
+      <w:r>
+        <w:rPr>
+          <w:b/>
+          <w:iCs/>
+        </w:rPr>
         <w:t>2</w:t>
       </w:r>
       <w:r>
@@ -11186,42 +11459,14 @@
           <w:b/>
           <w:iCs/>
         </w:rPr>
-        <w:t>-50</w:t>
-      </w:r>
-      <w:r>
-        <w:rPr>
-          <w:b/>
-          <w:iCs/>
-        </w:rPr>
-        <w:t>4</w:t>
-      </w:r>
-      <w:r>
-        <w:rPr>
-          <w:b/>
-          <w:iCs/>
-        </w:rPr>
-        <w:t xml:space="preserve">) and in the </w:t>
-      </w:r>
-      <w:r>
-        <w:rPr>
-          <w:b/>
-          <w:iCs/>
-        </w:rPr>
-        <w:t>f</w:t>
-      </w:r>
-      <w:r>
-        <w:rPr>
-          <w:b/>
-          <w:iCs/>
-        </w:rPr>
-        <w:t>igure</w:t>
-      </w:r>
-      <w:r>
-        <w:rPr>
-          <w:b/>
-          <w:iCs/>
-        </w:rPr>
-        <w:t xml:space="preserve"> legend (lines 6</w:t>
+        <w:t>8</w:t>
+      </w:r>
+      <w:r>
+        <w:rPr>
+          <w:b/>
+          <w:iCs/>
+        </w:rPr>
+        <w:t>-64</w:t>
       </w:r>
       <w:r>
         <w:rPr>
@@ -11229,27 +11474,6 @@
           <w:iCs/>
         </w:rPr>
         <w:t>2</w:t>
-      </w:r>
-      <w:r>
-        <w:rPr>
-          <w:b/>
-          <w:iCs/>
-        </w:rPr>
-        <w:t>7</w:t>
-      </w:r>
-      <w:r>
-        <w:rPr>
-          <w:b/>
-          <w:iCs/>
-        </w:rPr>
-        <w:t>-64</w:t>
-      </w:r>
-      <w:r>
-        <w:rPr>
-          <w:b/>
-          <w:iCs/>
-        </w:rPr>
-        <w:t>1</w:t>
       </w:r>
       <w:r>
         <w:rPr>
@@ -11638,7 +11862,7 @@
           <w:color w:val="000000"/>
           <w:shd w:val="clear" w:color="auto" w:fill="FFFFFF"/>
         </w:rPr>
-        <w:t>6</w:t>
+        <w:t>7</w:t>
       </w:r>
       <w:r>
         <w:rPr>
@@ -11658,7 +11882,7 @@
           <w:color w:val="000000"/>
           <w:shd w:val="clear" w:color="auto" w:fill="FFFFFF"/>
         </w:rPr>
-        <w:t>7</w:t>
+        <w:t>8</w:t>
       </w:r>
       <w:r>
         <w:rPr>
@@ -12970,7 +13194,7 @@
           <w:color w:val="000000"/>
           <w:shd w:val="clear" w:color="auto" w:fill="FFFFFF"/>
         </w:rPr>
-        <w:t>8</w:t>
+        <w:t>9</w:t>
       </w:r>
       <w:r>
         <w:rPr>
@@ -12990,7 +13214,7 @@
           <w:color w:val="000000"/>
           <w:shd w:val="clear" w:color="auto" w:fill="FFFFFF"/>
         </w:rPr>
-        <w:t>2</w:t>
+        <w:t>3</w:t>
       </w:r>
       <w:r>
         <w:rPr>
@@ -13681,6 +13905,311 @@
           <w:iCs/>
           <w:color w:val="000000"/>
         </w:rPr>
+        <w:t>5</w:t>
+      </w:r>
+      <w:r>
+        <w:rPr>
+          <w:b/>
+          <w:iCs/>
+          <w:color w:val="000000"/>
+        </w:rPr>
+        <w:t>-3</w:t>
+      </w:r>
+      <w:r>
+        <w:rPr>
+          <w:b/>
+          <w:iCs/>
+          <w:color w:val="000000"/>
+        </w:rPr>
+        <w:t>3</w:t>
+      </w:r>
+      <w:r>
+        <w:rPr>
+          <w:b/>
+          <w:iCs/>
+          <w:color w:val="000000"/>
+        </w:rPr>
+        <w:t>7</w:t>
+      </w:r>
+      <w:r>
+        <w:rPr>
+          <w:b/>
+          <w:iCs/>
+          <w:color w:val="000000"/>
+        </w:rPr>
+        <w:t xml:space="preserve">). This </w:t>
+      </w:r>
+      <w:r>
+        <w:rPr>
+          <w:b/>
+          <w:iCs/>
+          <w:color w:val="000000"/>
+        </w:rPr>
+        <w:t>f</w:t>
+      </w:r>
+      <w:r>
+        <w:rPr>
+          <w:b/>
+          <w:iCs/>
+          <w:color w:val="000000"/>
+        </w:rPr>
+        <w:t>igure</w:t>
+      </w:r>
+      <w:r>
+        <w:rPr>
+          <w:b/>
+          <w:iCs/>
+          <w:color w:val="000000"/>
+        </w:rPr>
+        <w:t xml:space="preserve"> demonstrates that the models </w:t>
+      </w:r>
+      <w:r>
+        <w:rPr>
+          <w:b/>
+          <w:iCs/>
+          <w:color w:val="000000"/>
+        </w:rPr>
+        <w:t>provide good fits</w:t>
+      </w:r>
+      <w:r>
+        <w:rPr>
+          <w:b/>
+          <w:iCs/>
+          <w:color w:val="000000"/>
+        </w:rPr>
+        <w:t xml:space="preserve"> </w:t>
+      </w:r>
+      <w:r>
+        <w:rPr>
+          <w:b/>
+          <w:iCs/>
+          <w:color w:val="000000"/>
+        </w:rPr>
+        <w:t>to</w:t>
+      </w:r>
+      <w:r>
+        <w:rPr>
+          <w:b/>
+          <w:iCs/>
+          <w:color w:val="000000"/>
+        </w:rPr>
+        <w:t xml:space="preserve"> the individual data during Learning and Washout for the Consistent and High Variability conditions (</w:t>
+      </w:r>
+      <w:r>
+        <w:rPr>
+          <w:b/>
+          <w:iCs/>
+          <w:color w:val="000000"/>
+        </w:rPr>
+        <w:t>r</w:t>
+      </w:r>
+      <w:r>
+        <w:rPr>
+          <w:b/>
+          <w:iCs/>
+          <w:color w:val="000000"/>
+          <w:vertAlign w:val="superscript"/>
+        </w:rPr>
+        <w:t>2</w:t>
+      </w:r>
+      <w:r>
+        <w:rPr>
+          <w:b/>
+          <w:iCs/>
+          <w:color w:val="000000"/>
+        </w:rPr>
+        <w:t xml:space="preserve"> range 0.89 to 0.95). </w:t>
+      </w:r>
+      <w:r>
+        <w:rPr>
+          <w:b/>
+          <w:iCs/>
+          <w:color w:val="000000"/>
+        </w:rPr>
+        <w:t>W</w:t>
+      </w:r>
+      <w:r>
+        <w:rPr>
+          <w:b/>
+          <w:iCs/>
+          <w:color w:val="000000"/>
+        </w:rPr>
+        <w:t xml:space="preserve">e </w:t>
+      </w:r>
+      <w:r>
+        <w:rPr>
+          <w:b/>
+          <w:iCs/>
+          <w:color w:val="000000"/>
+        </w:rPr>
+        <w:t xml:space="preserve">also </w:t>
+      </w:r>
+      <w:r>
+        <w:rPr>
+          <w:b/>
+          <w:iCs/>
+          <w:color w:val="000000"/>
+        </w:rPr>
+        <w:t xml:space="preserve">added plots of the pilot data and model predictions for both our measurements of aftereffects in the same </w:t>
+      </w:r>
+      <w:r>
+        <w:rPr>
+          <w:b/>
+          <w:iCs/>
+          <w:color w:val="000000"/>
+        </w:rPr>
+        <w:t>f</w:t>
+      </w:r>
+      <w:r>
+        <w:rPr>
+          <w:b/>
+          <w:iCs/>
+          <w:color w:val="000000"/>
+        </w:rPr>
+        <w:t>igure</w:t>
+      </w:r>
+      <w:r>
+        <w:rPr>
+          <w:b/>
+          <w:iCs/>
+          <w:color w:val="000000"/>
+        </w:rPr>
+        <w:t xml:space="preserve"> (note that the Initial Bias of Pilot Subject 2 – blue circle – is hidden behind the AB model prediction – purple diamond)</w:t>
+      </w:r>
+      <w:r>
+        <w:rPr>
+          <w:b/>
+          <w:iCs/>
+          <w:color w:val="000000"/>
+        </w:rPr>
+        <w:t xml:space="preserve">. </w:t>
+      </w:r>
+      <w:r>
+        <w:rPr>
+          <w:b/>
+          <w:iCs/>
+          <w:color w:val="000000"/>
+        </w:rPr>
+        <w:t>A</w:t>
+      </w:r>
+      <w:r>
+        <w:rPr>
+          <w:b/>
+          <w:iCs/>
+          <w:color w:val="000000"/>
+        </w:rPr>
+        <w:t xml:space="preserve"> similar </w:t>
+      </w:r>
+      <w:r>
+        <w:rPr>
+          <w:b/>
+          <w:iCs/>
+          <w:color w:val="000000"/>
+        </w:rPr>
+        <w:t>f</w:t>
+      </w:r>
+      <w:r>
+        <w:rPr>
+          <w:b/>
+          <w:iCs/>
+          <w:color w:val="000000"/>
+        </w:rPr>
+        <w:t>igure</w:t>
+      </w:r>
+      <w:r>
+        <w:rPr>
+          <w:b/>
+          <w:iCs/>
+          <w:color w:val="000000"/>
+        </w:rPr>
+        <w:t xml:space="preserve"> </w:t>
+      </w:r>
+      <w:r>
+        <w:rPr>
+          <w:b/>
+          <w:iCs/>
+          <w:color w:val="000000"/>
+        </w:rPr>
+        <w:t>is planned</w:t>
+      </w:r>
+      <w:r>
+        <w:rPr>
+          <w:b/>
+          <w:iCs/>
+          <w:color w:val="000000"/>
+        </w:rPr>
+        <w:t xml:space="preserve"> for </w:t>
+      </w:r>
+      <w:r>
+        <w:rPr>
+          <w:b/>
+          <w:iCs/>
+          <w:color w:val="000000"/>
+        </w:rPr>
+        <w:t xml:space="preserve">a potential </w:t>
+      </w:r>
+      <w:r>
+        <w:rPr>
+          <w:b/>
+          <w:iCs/>
+          <w:color w:val="000000"/>
+        </w:rPr>
+        <w:t xml:space="preserve">phase 2 </w:t>
+      </w:r>
+      <w:r>
+        <w:rPr>
+          <w:b/>
+          <w:iCs/>
+          <w:color w:val="000000"/>
+        </w:rPr>
+        <w:t xml:space="preserve">submission </w:t>
+      </w:r>
+      <w:r>
+        <w:rPr>
+          <w:b/>
+          <w:iCs/>
+          <w:color w:val="000000"/>
+        </w:rPr>
+        <w:t>(lines</w:t>
+      </w:r>
+      <w:r>
+        <w:rPr>
+          <w:b/>
+          <w:iCs/>
+          <w:color w:val="000000"/>
+        </w:rPr>
+        <w:t xml:space="preserve"> 3</w:t>
+      </w:r>
+      <w:r>
+        <w:rPr>
+          <w:b/>
+          <w:iCs/>
+          <w:color w:val="000000"/>
+        </w:rPr>
+        <w:t>3</w:t>
+      </w:r>
+      <w:r>
+        <w:rPr>
+          <w:b/>
+          <w:iCs/>
+          <w:color w:val="000000"/>
+        </w:rPr>
+        <w:t>8</w:t>
+      </w:r>
+      <w:r>
+        <w:rPr>
+          <w:b/>
+          <w:iCs/>
+          <w:color w:val="000000"/>
+        </w:rPr>
+        <w:t>-3</w:t>
+      </w:r>
+      <w:r>
+        <w:rPr>
+          <w:b/>
+          <w:iCs/>
+          <w:color w:val="000000"/>
+        </w:rPr>
         <w:t>4</w:t>
       </w:r>
       <w:r>
@@ -13689,515 +14218,220 @@
           <w:iCs/>
           <w:color w:val="000000"/>
         </w:rPr>
-        <w:t>-3</w:t>
-      </w:r>
-      <w:r>
-        <w:rPr>
-          <w:b/>
-          <w:iCs/>
-          <w:color w:val="000000"/>
+        <w:t>1</w:t>
+      </w:r>
+      <w:r>
+        <w:rPr>
+          <w:b/>
+          <w:iCs/>
+          <w:color w:val="000000"/>
+        </w:rPr>
+        <w:t xml:space="preserve">). </w:t>
+      </w:r>
+    </w:p>
+    <w:p>
+      <w:pPr>
+        <w:ind w:left="360"/>
+        <w:rPr>
+          <w:rFonts w:eastAsia="Times New Roman"/>
+          <w:b/>
+          <w:iCs/>
+          <w:color w:val="000000"/>
+          <w:shd w:val="clear" w:color="auto" w:fill="FFFFFF"/>
+        </w:rPr>
+      </w:pPr>
+    </w:p>
+    <w:p>
+      <w:pPr>
+        <w:ind w:left="360"/>
+        <w:rPr>
+          <w:rFonts w:eastAsia="Times New Roman"/>
+          <w:b/>
+          <w:iCs/>
+          <w:color w:val="000000"/>
+          <w:shd w:val="clear" w:color="auto" w:fill="FFFFFF"/>
+        </w:rPr>
+      </w:pPr>
+      <w:r>
+        <w:rPr>
+          <w:rFonts w:eastAsia="Times New Roman"/>
+          <w:b/>
+          <w:iCs/>
+          <w:color w:val="000000"/>
+          <w:shd w:val="clear" w:color="auto" w:fill="FFFFFF"/>
+        </w:rPr>
+        <w:t>W</w:t>
+      </w:r>
+      <w:r>
+        <w:rPr>
+          <w:rFonts w:eastAsia="Times New Roman"/>
+          <w:b/>
+          <w:iCs/>
+          <w:color w:val="000000"/>
+          <w:shd w:val="clear" w:color="auto" w:fill="FFFFFF"/>
+        </w:rPr>
+        <w:t xml:space="preserve">e have </w:t>
+      </w:r>
+      <w:r>
+        <w:rPr>
+          <w:rFonts w:eastAsia="Times New Roman"/>
+          <w:b/>
+          <w:iCs/>
+          <w:color w:val="000000"/>
+          <w:shd w:val="clear" w:color="auto" w:fill="FFFFFF"/>
+        </w:rPr>
+        <w:t xml:space="preserve">also </w:t>
+      </w:r>
+      <w:r>
+        <w:rPr>
+          <w:rFonts w:eastAsia="Times New Roman"/>
+          <w:b/>
+          <w:iCs/>
+          <w:color w:val="000000"/>
+          <w:shd w:val="clear" w:color="auto" w:fill="FFFFFF"/>
+        </w:rPr>
+        <w:t>add</w:t>
+      </w:r>
+      <w:r>
+        <w:rPr>
+          <w:rFonts w:eastAsia="Times New Roman"/>
+          <w:b/>
+          <w:iCs/>
+          <w:color w:val="000000"/>
+          <w:shd w:val="clear" w:color="auto" w:fill="FFFFFF"/>
+        </w:rPr>
+        <w:t>ed</w:t>
+      </w:r>
+      <w:r>
+        <w:rPr>
+          <w:rFonts w:eastAsia="Times New Roman"/>
+          <w:b/>
+          <w:iCs/>
+          <w:color w:val="000000"/>
+          <w:shd w:val="clear" w:color="auto" w:fill="FFFFFF"/>
+        </w:rPr>
+        <w:t xml:space="preserve"> details of our description of the </w:t>
+      </w:r>
+      <w:r>
+        <w:rPr>
+          <w:rFonts w:eastAsia="Times New Roman"/>
+          <w:b/>
+          <w:i/>
+          <w:iCs/>
+          <w:color w:val="000000"/>
+          <w:shd w:val="clear" w:color="auto" w:fill="FFFFFF"/>
+        </w:rPr>
+        <w:t>A</w:t>
+      </w:r>
+      <w:r>
+        <w:rPr>
+          <w:rFonts w:eastAsia="Times New Roman"/>
+          <w:b/>
+          <w:iCs/>
+          <w:color w:val="000000"/>
+          <w:shd w:val="clear" w:color="auto" w:fill="FFFFFF"/>
+        </w:rPr>
+        <w:t xml:space="preserve"> </w:t>
+      </w:r>
+      <w:r>
+        <w:rPr>
+          <w:rFonts w:eastAsia="Times New Roman"/>
+          <w:b/>
+          <w:iCs/>
+          <w:color w:val="000000"/>
+          <w:shd w:val="clear" w:color="auto" w:fill="FFFFFF"/>
+        </w:rPr>
+        <w:t xml:space="preserve">term </w:t>
+      </w:r>
+      <w:r>
+        <w:rPr>
+          <w:rFonts w:eastAsia="Times New Roman"/>
+          <w:b/>
+          <w:iCs/>
+          <w:color w:val="000000"/>
+          <w:shd w:val="clear" w:color="auto" w:fill="FFFFFF"/>
+        </w:rPr>
+        <w:t>in the Model</w:t>
+      </w:r>
+      <w:r>
+        <w:rPr>
+          <w:rFonts w:eastAsia="Times New Roman"/>
+          <w:b/>
+          <w:iCs/>
+          <w:color w:val="000000"/>
+          <w:shd w:val="clear" w:color="auto" w:fill="FFFFFF"/>
+        </w:rPr>
+        <w:t>-</w:t>
+      </w:r>
+      <w:r>
+        <w:rPr>
+          <w:rFonts w:eastAsia="Times New Roman"/>
+          <w:b/>
+          <w:iCs/>
+          <w:color w:val="000000"/>
+          <w:shd w:val="clear" w:color="auto" w:fill="FFFFFF"/>
+        </w:rPr>
+        <w:t xml:space="preserve">Based Analysis section (lines </w:t>
+      </w:r>
+      <w:r>
+        <w:rPr>
+          <w:rFonts w:eastAsia="Times New Roman"/>
+          <w:b/>
+          <w:iCs/>
+          <w:color w:val="000000"/>
+          <w:shd w:val="clear" w:color="auto" w:fill="FFFFFF"/>
+        </w:rPr>
+        <w:t>2</w:t>
+      </w:r>
+      <w:r>
+        <w:rPr>
+          <w:rFonts w:eastAsia="Times New Roman"/>
+          <w:b/>
+          <w:iCs/>
+          <w:color w:val="000000"/>
+          <w:shd w:val="clear" w:color="auto" w:fill="FFFFFF"/>
         </w:rPr>
         <w:t>3</w:t>
       </w:r>
       <w:r>
         <w:rPr>
-          <w:b/>
-          <w:iCs/>
-          <w:color w:val="000000"/>
-        </w:rPr>
-        <w:t>6</w:t>
-      </w:r>
-      <w:r>
-        <w:rPr>
-          <w:b/>
-          <w:iCs/>
-          <w:color w:val="000000"/>
-        </w:rPr>
-        <w:t xml:space="preserve">). This </w:t>
-      </w:r>
-      <w:r>
-        <w:rPr>
-          <w:b/>
-          <w:iCs/>
-          <w:color w:val="000000"/>
-        </w:rPr>
-        <w:t>f</w:t>
-      </w:r>
-      <w:r>
-        <w:rPr>
-          <w:b/>
-          <w:iCs/>
-          <w:color w:val="000000"/>
-        </w:rPr>
-        <w:t>igure</w:t>
-      </w:r>
-      <w:r>
-        <w:rPr>
-          <w:b/>
-          <w:iCs/>
-          <w:color w:val="000000"/>
-        </w:rPr>
-        <w:t xml:space="preserve"> demonstrates that the models </w:t>
-      </w:r>
-      <w:r>
-        <w:rPr>
-          <w:b/>
-          <w:iCs/>
-          <w:color w:val="000000"/>
-        </w:rPr>
-        <w:t>provide good fits</w:t>
-      </w:r>
-      <w:r>
-        <w:rPr>
-          <w:b/>
-          <w:iCs/>
-          <w:color w:val="000000"/>
-        </w:rPr>
-        <w:t xml:space="preserve"> </w:t>
-      </w:r>
-      <w:r>
-        <w:rPr>
-          <w:b/>
-          <w:iCs/>
-          <w:color w:val="000000"/>
-        </w:rPr>
-        <w:t>to</w:t>
-      </w:r>
-      <w:r>
-        <w:rPr>
-          <w:b/>
-          <w:iCs/>
-          <w:color w:val="000000"/>
-        </w:rPr>
-        <w:t xml:space="preserve"> the individual data during Learning and Washout for the Consistent and High Variability conditions (</w:t>
-      </w:r>
-      <w:r>
-        <w:rPr>
-          <w:b/>
-          <w:iCs/>
-          <w:color w:val="000000"/>
-        </w:rPr>
-        <w:t>r</w:t>
-      </w:r>
-      <w:r>
-        <w:rPr>
-          <w:b/>
-          <w:iCs/>
-          <w:color w:val="000000"/>
-          <w:vertAlign w:val="superscript"/>
-        </w:rPr>
-        <w:t>2</w:t>
-      </w:r>
-      <w:r>
-        <w:rPr>
-          <w:b/>
-          <w:iCs/>
-          <w:color w:val="000000"/>
-        </w:rPr>
-        <w:t xml:space="preserve"> range 0.89 to 0.95). </w:t>
-      </w:r>
-      <w:r>
-        <w:rPr>
-          <w:b/>
-          <w:iCs/>
-          <w:color w:val="000000"/>
-        </w:rPr>
-        <w:t>W</w:t>
-      </w:r>
-      <w:r>
-        <w:rPr>
-          <w:b/>
-          <w:iCs/>
-          <w:color w:val="000000"/>
-        </w:rPr>
-        <w:t xml:space="preserve">e </w:t>
-      </w:r>
-      <w:r>
-        <w:rPr>
-          <w:b/>
-          <w:iCs/>
-          <w:color w:val="000000"/>
-        </w:rPr>
-        <w:t xml:space="preserve">also </w:t>
-      </w:r>
-      <w:r>
-        <w:rPr>
-          <w:b/>
-          <w:iCs/>
-          <w:color w:val="000000"/>
-        </w:rPr>
-        <w:t xml:space="preserve">added plots of the pilot data and model predictions for both our measurements of aftereffects in the same </w:t>
-      </w:r>
-      <w:r>
-        <w:rPr>
-          <w:b/>
-          <w:iCs/>
-          <w:color w:val="000000"/>
-        </w:rPr>
-        <w:t>f</w:t>
-      </w:r>
-      <w:r>
-        <w:rPr>
-          <w:b/>
-          <w:iCs/>
-          <w:color w:val="000000"/>
-        </w:rPr>
-        <w:t>igure</w:t>
-      </w:r>
-      <w:r>
-        <w:rPr>
-          <w:b/>
-          <w:iCs/>
-          <w:color w:val="000000"/>
-        </w:rPr>
-        <w:t xml:space="preserve"> (note that the Initial Bias of Pilot Subject 2 – blue circle – is hidden behind the AB model prediction – purple diamond)</w:t>
-      </w:r>
-      <w:r>
-        <w:rPr>
-          <w:b/>
-          <w:iCs/>
-          <w:color w:val="000000"/>
-        </w:rPr>
-        <w:t xml:space="preserve">. </w:t>
-      </w:r>
-      <w:r>
-        <w:rPr>
-          <w:b/>
-          <w:iCs/>
-          <w:color w:val="000000"/>
-        </w:rPr>
-        <w:t>A</w:t>
-      </w:r>
-      <w:r>
-        <w:rPr>
-          <w:b/>
-          <w:iCs/>
-          <w:color w:val="000000"/>
-        </w:rPr>
-        <w:t xml:space="preserve"> similar </w:t>
-      </w:r>
-      <w:r>
-        <w:rPr>
-          <w:b/>
-          <w:iCs/>
-          <w:color w:val="000000"/>
-        </w:rPr>
-        <w:t>f</w:t>
-      </w:r>
-      <w:r>
-        <w:rPr>
-          <w:b/>
-          <w:iCs/>
-          <w:color w:val="000000"/>
-        </w:rPr>
-        <w:t>igure</w:t>
-      </w:r>
-      <w:r>
-        <w:rPr>
-          <w:b/>
-          <w:iCs/>
-          <w:color w:val="000000"/>
-        </w:rPr>
-        <w:t xml:space="preserve"> </w:t>
-      </w:r>
-      <w:r>
-        <w:rPr>
-          <w:b/>
-          <w:iCs/>
-          <w:color w:val="000000"/>
-        </w:rPr>
-        <w:t>is planned</w:t>
-      </w:r>
-      <w:r>
-        <w:rPr>
-          <w:b/>
-          <w:iCs/>
-          <w:color w:val="000000"/>
-        </w:rPr>
-        <w:t xml:space="preserve"> for </w:t>
-      </w:r>
-      <w:r>
-        <w:rPr>
-          <w:b/>
-          <w:iCs/>
-          <w:color w:val="000000"/>
-        </w:rPr>
-        <w:t xml:space="preserve">a potential </w:t>
-      </w:r>
-      <w:r>
-        <w:rPr>
-          <w:b/>
-          <w:iCs/>
-          <w:color w:val="000000"/>
-        </w:rPr>
-        <w:t xml:space="preserve">phase 2 </w:t>
-      </w:r>
-      <w:r>
-        <w:rPr>
-          <w:b/>
-          <w:iCs/>
-          <w:color w:val="000000"/>
-        </w:rPr>
-        <w:t xml:space="preserve">submission </w:t>
-      </w:r>
-      <w:r>
-        <w:rPr>
-          <w:b/>
-          <w:iCs/>
-          <w:color w:val="000000"/>
-        </w:rPr>
-        <w:t>(lines</w:t>
-      </w:r>
-      <w:r>
-        <w:rPr>
-          <w:b/>
-          <w:iCs/>
-          <w:color w:val="000000"/>
-        </w:rPr>
-        <w:t xml:space="preserve"> 3</w:t>
-      </w:r>
-      <w:r>
-        <w:rPr>
-          <w:b/>
-          <w:iCs/>
-          <w:color w:val="000000"/>
-        </w:rPr>
-        <w:t>3</w:t>
-      </w:r>
-      <w:r>
-        <w:rPr>
-          <w:b/>
-          <w:iCs/>
-          <w:color w:val="000000"/>
+          <w:rFonts w:eastAsia="Times New Roman"/>
+          <w:b/>
+          <w:iCs/>
+          <w:color w:val="000000"/>
+          <w:shd w:val="clear" w:color="auto" w:fill="FFFFFF"/>
         </w:rPr>
         <w:t>7</w:t>
       </w:r>
       <w:r>
         <w:rPr>
-          <w:b/>
-          <w:iCs/>
-          <w:color w:val="000000"/>
-        </w:rPr>
-        <w:t>-3</w:t>
-      </w:r>
-      <w:r>
-        <w:rPr>
-          <w:b/>
-          <w:iCs/>
-          <w:color w:val="000000"/>
+          <w:rFonts w:eastAsia="Times New Roman"/>
+          <w:b/>
+          <w:iCs/>
+          <w:color w:val="000000"/>
+          <w:shd w:val="clear" w:color="auto" w:fill="FFFFFF"/>
+        </w:rPr>
+        <w:t>-2</w:t>
+      </w:r>
+      <w:r>
+        <w:rPr>
+          <w:rFonts w:eastAsia="Times New Roman"/>
+          <w:b/>
+          <w:iCs/>
+          <w:color w:val="000000"/>
+          <w:shd w:val="clear" w:color="auto" w:fill="FFFFFF"/>
         </w:rPr>
         <w:t>4</w:t>
       </w:r>
       <w:r>
         <w:rPr>
-          <w:b/>
-          <w:iCs/>
-          <w:color w:val="000000"/>
-        </w:rPr>
-        <w:t>0</w:t>
-      </w:r>
-      <w:r>
-        <w:rPr>
-          <w:b/>
-          <w:iCs/>
-          <w:color w:val="000000"/>
-        </w:rPr>
-        <w:t xml:space="preserve">). </w:t>
-      </w:r>
-    </w:p>
-    <w:p>
-      <w:pPr>
-        <w:ind w:left="360"/>
-        <w:rPr>
-          <w:rFonts w:eastAsia="Times New Roman"/>
-          <w:b/>
-          <w:iCs/>
-          <w:color w:val="000000"/>
-          <w:shd w:val="clear" w:color="auto" w:fill="FFFFFF"/>
-        </w:rPr>
-      </w:pPr>
-    </w:p>
-    <w:p>
-      <w:pPr>
-        <w:ind w:left="360"/>
-        <w:rPr>
-          <w:rFonts w:eastAsia="Times New Roman"/>
-          <w:b/>
-          <w:iCs/>
-          <w:color w:val="000000"/>
-          <w:shd w:val="clear" w:color="auto" w:fill="FFFFFF"/>
-        </w:rPr>
-      </w:pPr>
-      <w:r>
-        <w:rPr>
-          <w:rFonts w:eastAsia="Times New Roman"/>
-          <w:b/>
-          <w:iCs/>
-          <w:color w:val="000000"/>
-          <w:shd w:val="clear" w:color="auto" w:fill="FFFFFF"/>
-        </w:rPr>
-        <w:t>W</w:t>
-      </w:r>
-      <w:r>
-        <w:rPr>
-          <w:rFonts w:eastAsia="Times New Roman"/>
-          <w:b/>
-          <w:iCs/>
-          <w:color w:val="000000"/>
-          <w:shd w:val="clear" w:color="auto" w:fill="FFFFFF"/>
-        </w:rPr>
-        <w:t xml:space="preserve">e have </w:t>
-      </w:r>
-      <w:r>
-        <w:rPr>
-          <w:rFonts w:eastAsia="Times New Roman"/>
-          <w:b/>
-          <w:iCs/>
-          <w:color w:val="000000"/>
-          <w:shd w:val="clear" w:color="auto" w:fill="FFFFFF"/>
-        </w:rPr>
-        <w:t xml:space="preserve">also </w:t>
-      </w:r>
-      <w:r>
-        <w:rPr>
-          <w:rFonts w:eastAsia="Times New Roman"/>
-          <w:b/>
-          <w:iCs/>
-          <w:color w:val="000000"/>
-          <w:shd w:val="clear" w:color="auto" w:fill="FFFFFF"/>
-        </w:rPr>
-        <w:t>add</w:t>
-      </w:r>
-      <w:r>
-        <w:rPr>
-          <w:rFonts w:eastAsia="Times New Roman"/>
-          <w:b/>
-          <w:iCs/>
-          <w:color w:val="000000"/>
-          <w:shd w:val="clear" w:color="auto" w:fill="FFFFFF"/>
-        </w:rPr>
-        <w:t>ed</w:t>
-      </w:r>
-      <w:r>
-        <w:rPr>
-          <w:rFonts w:eastAsia="Times New Roman"/>
-          <w:b/>
-          <w:iCs/>
-          <w:color w:val="000000"/>
-          <w:shd w:val="clear" w:color="auto" w:fill="FFFFFF"/>
-        </w:rPr>
-        <w:t xml:space="preserve"> details of our description of the </w:t>
-      </w:r>
-      <w:r>
-        <w:rPr>
-          <w:rFonts w:eastAsia="Times New Roman"/>
-          <w:b/>
-          <w:i/>
-          <w:iCs/>
-          <w:color w:val="000000"/>
-          <w:shd w:val="clear" w:color="auto" w:fill="FFFFFF"/>
-        </w:rPr>
-        <w:t>A</w:t>
-      </w:r>
-      <w:r>
-        <w:rPr>
-          <w:rFonts w:eastAsia="Times New Roman"/>
-          <w:b/>
-          <w:iCs/>
-          <w:color w:val="000000"/>
-          <w:shd w:val="clear" w:color="auto" w:fill="FFFFFF"/>
-        </w:rPr>
-        <w:t xml:space="preserve"> </w:t>
-      </w:r>
-      <w:r>
-        <w:rPr>
-          <w:rFonts w:eastAsia="Times New Roman"/>
-          <w:b/>
-          <w:iCs/>
-          <w:color w:val="000000"/>
-          <w:shd w:val="clear" w:color="auto" w:fill="FFFFFF"/>
-        </w:rPr>
-        <w:t xml:space="preserve">term </w:t>
-      </w:r>
-      <w:r>
-        <w:rPr>
-          <w:rFonts w:eastAsia="Times New Roman"/>
-          <w:b/>
-          <w:iCs/>
-          <w:color w:val="000000"/>
-          <w:shd w:val="clear" w:color="auto" w:fill="FFFFFF"/>
-        </w:rPr>
-        <w:t>in the Model</w:t>
-      </w:r>
-      <w:r>
-        <w:rPr>
-          <w:rFonts w:eastAsia="Times New Roman"/>
-          <w:b/>
-          <w:iCs/>
-          <w:color w:val="000000"/>
-          <w:shd w:val="clear" w:color="auto" w:fill="FFFFFF"/>
-        </w:rPr>
-        <w:t>-</w:t>
-      </w:r>
-      <w:r>
-        <w:rPr>
-          <w:rFonts w:eastAsia="Times New Roman"/>
-          <w:b/>
-          <w:iCs/>
-          <w:color w:val="000000"/>
-          <w:shd w:val="clear" w:color="auto" w:fill="FFFFFF"/>
-        </w:rPr>
-        <w:t xml:space="preserve">Based Analysis section (lines </w:t>
-      </w:r>
-      <w:r>
-        <w:rPr>
-          <w:rFonts w:eastAsia="Times New Roman"/>
-          <w:b/>
-          <w:iCs/>
-          <w:color w:val="000000"/>
-          <w:shd w:val="clear" w:color="auto" w:fill="FFFFFF"/>
-        </w:rPr>
-        <w:t>2</w:t>
-      </w:r>
-      <w:r>
-        <w:rPr>
-          <w:rFonts w:eastAsia="Times New Roman"/>
-          <w:b/>
-          <w:iCs/>
-          <w:color w:val="000000"/>
-          <w:shd w:val="clear" w:color="auto" w:fill="FFFFFF"/>
-        </w:rPr>
-        <w:t>3</w:t>
-      </w:r>
-      <w:r>
-        <w:rPr>
-          <w:rFonts w:eastAsia="Times New Roman"/>
-          <w:b/>
-          <w:iCs/>
-          <w:color w:val="000000"/>
-          <w:shd w:val="clear" w:color="auto" w:fill="FFFFFF"/>
-        </w:rPr>
-        <w:t>6</w:t>
-      </w:r>
-      <w:r>
-        <w:rPr>
-          <w:rFonts w:eastAsia="Times New Roman"/>
-          <w:b/>
-          <w:iCs/>
-          <w:color w:val="000000"/>
-          <w:shd w:val="clear" w:color="auto" w:fill="FFFFFF"/>
-        </w:rPr>
-        <w:t>-2</w:t>
-      </w:r>
-      <w:r>
-        <w:rPr>
-          <w:rFonts w:eastAsia="Times New Roman"/>
-          <w:b/>
-          <w:iCs/>
-          <w:color w:val="000000"/>
-          <w:shd w:val="clear" w:color="auto" w:fill="FFFFFF"/>
-        </w:rPr>
-        <w:t>40</w:t>
+          <w:rFonts w:eastAsia="Times New Roman"/>
+          <w:b/>
+          <w:iCs/>
+          <w:color w:val="000000"/>
+          <w:shd w:val="clear" w:color="auto" w:fill="FFFFFF"/>
+        </w:rPr>
+        <w:t>1</w:t>
       </w:r>
       <w:r>
         <w:rPr>

</xml_diff>